<commit_message>
Added Thought EVOLUTION-IS-SCIENCE?, made corrections in global and local graphs to make them more readable.
</commit_message>
<xml_diff>
--- a/content/attachments/Book6E-FINAL.docx
+++ b/content/attachments/Book6E-FINAL.docx
@@ -1895,23 +1895,29 @@
     <w:p>
       <w:r>
         <w:lastRenderedPageBreak/>
+        <w:t>xxx12-Apr-2009b: Had Divine Appointments at church today AND yesterday...I just LOVE when that happens!</w:t>
+      </w:r>
+    </w:p>
+    <w:p>
+      <w:r>
+        <w:t>X</w:t>
+      </w:r>
+      <w:r>
+        <w:t>18-Apr-2009a: The truth is that scientists have had to admit that they're lost beyond the Big Bang.</w:t>
+      </w:r>
+    </w:p>
+    <w:p>
+      <w:r>
         <w:t>xxx</w:t>
       </w:r>
       <w:r>
-        <w:t>12-Apr-2009b: Had Divine Appointments at church today AND yesterday...I just LOVE when that happens!</w:t>
-      </w:r>
-    </w:p>
-    <w:p>
-      <w:r>
-        <w:t>18-Apr-2009a: The truth is that scientists have had to admit that they're lost beyond the Big Bang.</w:t>
-      </w:r>
-    </w:p>
-    <w:p>
-      <w:r>
         <w:t>18-Apr-2009b: If there is ANY TRUTH to religion, then religion is just another part of science.</w:t>
       </w:r>
     </w:p>
     <w:p>
+      <w:r>
+        <w:t>X</w:t>
+      </w:r>
       <w:r>
         <w:t>18-Apr-2009c: To equate science and evolution (considering the MOUNTAIN of evidence against evolution) would be premature, I think!</w:t>
       </w:r>

</xml_diff>

<commit_message>
Made changes and corrections to home page.
</commit_message>
<xml_diff>
--- a/content/attachments/Book6E-FINAL.docx
+++ b/content/attachments/Book6E-FINAL.docx
@@ -1926,11 +1926,9 @@
       <w:r>
         <w:t xml:space="preserve">18-Apr-2009d: To prove evolution, so-called science has completely </w:t>
       </w:r>
-      <w:proofErr w:type="spellStart"/>
-      <w:r>
-        <w:t>scewered</w:t>
-      </w:r>
-      <w:proofErr w:type="spellEnd"/>
+      <w:r>
+        <w:t>skewered</w:t>
+      </w:r>
       <w:r>
         <w:t xml:space="preserve"> the chronological, geological and human timelines.</w:t>
       </w:r>

</xml_diff>

<commit_message>
Commit all files with new frontmatter and Dataview format; new test of graph colors.
</commit_message>
<xml_diff>
--- a/content/attachments/Book6E-FINAL.docx
+++ b/content/attachments/Book6E-FINAL.docx
@@ -1,6 +1,6 @@
 
 <file path=word/document.xml><?xml version="1.0" encoding="utf-8"?>
-<w:document xmlns:wpc="http://schemas.microsoft.com/office/word/2010/wordprocessingCanvas" xmlns:cx="http://schemas.microsoft.com/office/drawing/2014/chartex" xmlns:cx1="http://schemas.microsoft.com/office/drawing/2015/9/8/chartex" xmlns:cx2="http://schemas.microsoft.com/office/drawing/2015/10/21/chartex" xmlns:cx3="http://schemas.microsoft.com/office/drawing/2016/5/9/chartex" xmlns:cx4="http://schemas.microsoft.com/office/drawing/2016/5/10/chartex" xmlns:cx5="http://schemas.microsoft.com/office/drawing/2016/5/11/chartex" xmlns:cx6="http://schemas.microsoft.com/office/drawing/2016/5/12/chartex" xmlns:cx7="http://schemas.microsoft.com/office/drawing/2016/5/13/chartex" xmlns:cx8="http://schemas.microsoft.com/office/drawing/2016/5/14/chartex" xmlns:mc="http://schemas.openxmlformats.org/markup-compatibility/2006" xmlns:aink="http://schemas.microsoft.com/office/drawing/2016/ink" xmlns:am3d="http://schemas.microsoft.com/office/drawing/2017/model3d" xmlns:o="urn:schemas-microsoft-com:office:office" xmlns:oel="http://schemas.microsoft.com/office/2019/extlst" xmlns:r="http://schemas.openxmlformats.org/officeDocument/2006/relationships" xmlns:m="http://schemas.openxmlformats.org/officeDocument/2006/math" xmlns:v="urn:schemas-microsoft-com:vml" xmlns:wp14="http://schemas.microsoft.com/office/word/2010/wordprocessingDrawing" xmlns:wp="http://schemas.openxmlformats.org/drawingml/2006/wordprocessingDrawing" xmlns:w10="urn:schemas-microsoft-com:office:word" xmlns:w="http://schemas.openxmlformats.org/wordprocessingml/2006/main" xmlns:w14="http://schemas.microsoft.com/office/word/2010/wordml" xmlns:w15="http://schemas.microsoft.com/office/word/2012/wordml" xmlns:w16cex="http://schemas.microsoft.com/office/word/2018/wordml/cex" xmlns:w16cid="http://schemas.microsoft.com/office/word/2016/wordml/cid" xmlns:w16="http://schemas.microsoft.com/office/word/2018/wordml" xmlns:w16sdtdh="http://schemas.microsoft.com/office/word/2020/wordml/sdtdatahash" xmlns:w16se="http://schemas.microsoft.com/office/word/2015/wordml/symex" xmlns:wpg="http://schemas.microsoft.com/office/word/2010/wordprocessingGroup" xmlns:wpi="http://schemas.microsoft.com/office/word/2010/wordprocessingInk" xmlns:wne="http://schemas.microsoft.com/office/word/2006/wordml" xmlns:wps="http://schemas.microsoft.com/office/word/2010/wordprocessingShape" mc:Ignorable="w14 w15 w16se w16cid w16 w16cex w16sdtdh wp14">
+<w:document xmlns:wpc="http://schemas.microsoft.com/office/word/2010/wordprocessingCanvas" xmlns:cx="http://schemas.microsoft.com/office/drawing/2014/chartex" xmlns:cx1="http://schemas.microsoft.com/office/drawing/2015/9/8/chartex" xmlns:cx2="http://schemas.microsoft.com/office/drawing/2015/10/21/chartex" xmlns:cx3="http://schemas.microsoft.com/office/drawing/2016/5/9/chartex" xmlns:cx4="http://schemas.microsoft.com/office/drawing/2016/5/10/chartex" xmlns:cx5="http://schemas.microsoft.com/office/drawing/2016/5/11/chartex" xmlns:cx6="http://schemas.microsoft.com/office/drawing/2016/5/12/chartex" xmlns:cx7="http://schemas.microsoft.com/office/drawing/2016/5/13/chartex" xmlns:cx8="http://schemas.microsoft.com/office/drawing/2016/5/14/chartex" xmlns:mc="http://schemas.openxmlformats.org/markup-compatibility/2006" xmlns:aink="http://schemas.microsoft.com/office/drawing/2016/ink" xmlns:am3d="http://schemas.microsoft.com/office/drawing/2017/model3d" xmlns:o="urn:schemas-microsoft-com:office:office" xmlns:oel="http://schemas.microsoft.com/office/2019/extlst" xmlns:r="http://schemas.openxmlformats.org/officeDocument/2006/relationships" xmlns:m="http://schemas.openxmlformats.org/officeDocument/2006/math" xmlns:v="urn:schemas-microsoft-com:vml" xmlns:wp14="http://schemas.microsoft.com/office/word/2010/wordprocessingDrawing" xmlns:wp="http://schemas.openxmlformats.org/drawingml/2006/wordprocessingDrawing" xmlns:w10="urn:schemas-microsoft-com:office:word" xmlns:w="http://schemas.openxmlformats.org/wordprocessingml/2006/main" xmlns:w14="http://schemas.microsoft.com/office/word/2010/wordml" xmlns:w15="http://schemas.microsoft.com/office/word/2012/wordml" xmlns:w16cex="http://schemas.microsoft.com/office/word/2018/wordml/cex" xmlns:w16cid="http://schemas.microsoft.com/office/word/2016/wordml/cid" xmlns:w16="http://schemas.microsoft.com/office/word/2018/wordml" xmlns:w16du="http://schemas.microsoft.com/office/word/2023/wordml/word16du" xmlns:w16sdtdh="http://schemas.microsoft.com/office/word/2020/wordml/sdtdatahash" xmlns:w16se="http://schemas.microsoft.com/office/word/2015/wordml/symex" xmlns:wpg="http://schemas.microsoft.com/office/word/2010/wordprocessingGroup" xmlns:wpi="http://schemas.microsoft.com/office/word/2010/wordprocessingInk" xmlns:wne="http://schemas.microsoft.com/office/word/2006/wordml" xmlns:wps="http://schemas.microsoft.com/office/word/2010/wordprocessingShape" mc:Ignorable="w14 w15 w16se w16cid w16 w16cex w16sdtdh w16du wp14">
   <w:body>
     <w:p>
       <w:pPr>
@@ -1900,18 +1900,31 @@
     </w:p>
     <w:p>
       <w:r>
+        <w:t>X18-Apr-2009a: The truth is that scientists have had to admit that they're lost beyond the Big Bang.</w:t>
+      </w:r>
+    </w:p>
+    <w:p>
+      <w:r>
+        <w:t>xxx18-Apr-2009b: If there is ANY TRUTH to religion, then religion is just another part of science.</w:t>
+      </w:r>
+    </w:p>
+    <w:p>
+      <w:r>
+        <w:t>X18-Apr-2009c: To equate science and evolution (considering the MOUNTAIN of evidence against evolution) would be premature, I think!</w:t>
+      </w:r>
+    </w:p>
+    <w:p>
+      <w:r>
         <w:t>X</w:t>
       </w:r>
       <w:r>
-        <w:t>18-Apr-2009a: The truth is that scientists have had to admit that they're lost beyond the Big Bang.</w:t>
-      </w:r>
-    </w:p>
-    <w:p>
-      <w:r>
-        <w:t>xxx</w:t>
-      </w:r>
-      <w:r>
-        <w:t>18-Apr-2009b: If there is ANY TRUTH to religion, then religion is just another part of science.</w:t>
+        <w:t xml:space="preserve">18-Apr-2009d: To prove evolution, so-called science has completely </w:t>
+      </w:r>
+      <w:r>
+        <w:t>skewered</w:t>
+      </w:r>
+      <w:r>
+        <w:t xml:space="preserve"> the chronological, geological and human timelines.</w:t>
       </w:r>
     </w:p>
     <w:p>
@@ -1919,53 +1932,67 @@
         <w:t>X</w:t>
       </w:r>
       <w:r>
-        <w:t>18-Apr-2009c: To equate science and evolution (considering the MOUNTAIN of evidence against evolution) would be premature, I think!</w:t>
-      </w:r>
-    </w:p>
-    <w:p>
-      <w:r>
-        <w:t xml:space="preserve">18-Apr-2009d: To prove evolution, so-called science has completely </w:t>
-      </w:r>
-      <w:r>
-        <w:t>skewered</w:t>
-      </w:r>
-      <w:r>
-        <w:t xml:space="preserve"> the chronological, geological and human timelines.</w:t>
-      </w:r>
-    </w:p>
-    <w:p>
-      <w:r>
-        <w:t>18-Apr-2009e: The idea of God introduces the idea of accountability.</w:t>
-      </w:r>
-    </w:p>
-    <w:p>
+        <w:t xml:space="preserve">18-Apr-2009e: The idea of God introduces the </w:t>
+      </w:r>
+      <w:r>
+        <w:t>concept</w:t>
+      </w:r>
+      <w:r>
+        <w:t xml:space="preserve"> of accountability.</w:t>
+      </w:r>
+    </w:p>
+    <w:p>
+      <w:r>
+        <w:t>X</w:t>
+      </w:r>
       <w:r>
         <w:t>18-Apr-2009f: Without accountability, there is no foundation for human law or human hope.</w:t>
       </w:r>
     </w:p>
     <w:p>
       <w:r>
+        <w:t>X</w:t>
+      </w:r>
+      <w:r>
         <w:t>18-Apr-2009g: Without accountability, man can call himself God (humanitarianism, evolution's twin sister).</w:t>
       </w:r>
     </w:p>
     <w:p>
       <w:r>
-        <w:t>18-Apr-2009h: That which is Ultimate cannot be Ultimate unless "it" is also PERSONAL.</w:t>
-      </w:r>
-    </w:p>
-    <w:p>
+        <w:t>X</w:t>
+      </w:r>
+      <w:r>
+        <w:t>18-Apr-2009h: That which is Ultimate cannot be Ultimate unless "it"</w:t>
+      </w:r>
+      <w:r>
+        <w:t xml:space="preserve"> (He)</w:t>
+      </w:r>
+      <w:r>
+        <w:t xml:space="preserve"> is also PERSONAL.</w:t>
+      </w:r>
+    </w:p>
+    <w:p>
+      <w:r>
+        <w:t>X</w:t>
+      </w:r>
       <w:r>
         <w:t>18-Apr-2009i: An impersonal god is not God at all; that is why the God of the Hebrews named Himself "I AM".</w:t>
       </w:r>
     </w:p>
     <w:p>
       <w:r>
+        <w:t>X</w:t>
+      </w:r>
+      <w:r>
         <w:t>18-Apr-2009j: Self-awareness is the second most precious gift God has given us; the first is God-awareness.</w:t>
       </w:r>
     </w:p>
     <w:p>
       <w:r>
         <w:lastRenderedPageBreak/>
+        <w:t>X</w:t>
+      </w:r>
+      <w:r>
         <w:t>18-Apr-2009k: Self-awareness without God-awareness is just self-worship, from which comes humanitarianism and evolutionary theory.</w:t>
       </w:r>
     </w:p>
@@ -6044,7 +6071,7 @@
 </file>
 
 <file path=word/styles.xml><?xml version="1.0" encoding="utf-8"?>
-<w:styles xmlns:mc="http://schemas.openxmlformats.org/markup-compatibility/2006" xmlns:r="http://schemas.openxmlformats.org/officeDocument/2006/relationships" xmlns:w="http://schemas.openxmlformats.org/wordprocessingml/2006/main" xmlns:w14="http://schemas.microsoft.com/office/word/2010/wordml" xmlns:w15="http://schemas.microsoft.com/office/word/2012/wordml" xmlns:w16cex="http://schemas.microsoft.com/office/word/2018/wordml/cex" xmlns:w16cid="http://schemas.microsoft.com/office/word/2016/wordml/cid" xmlns:w16="http://schemas.microsoft.com/office/word/2018/wordml" xmlns:w16sdtdh="http://schemas.microsoft.com/office/word/2020/wordml/sdtdatahash" xmlns:w16se="http://schemas.microsoft.com/office/word/2015/wordml/symex" mc:Ignorable="w14 w15 w16se w16cid w16 w16cex w16sdtdh">
+<w:styles xmlns:mc="http://schemas.openxmlformats.org/markup-compatibility/2006" xmlns:r="http://schemas.openxmlformats.org/officeDocument/2006/relationships" xmlns:w="http://schemas.openxmlformats.org/wordprocessingml/2006/main" xmlns:w14="http://schemas.microsoft.com/office/word/2010/wordml" xmlns:w15="http://schemas.microsoft.com/office/word/2012/wordml" xmlns:w16cex="http://schemas.microsoft.com/office/word/2018/wordml/cex" xmlns:w16cid="http://schemas.microsoft.com/office/word/2016/wordml/cid" xmlns:w16="http://schemas.microsoft.com/office/word/2018/wordml" xmlns:w16du="http://schemas.microsoft.com/office/word/2023/wordml/word16du" xmlns:w16sdtdh="http://schemas.microsoft.com/office/word/2020/wordml/sdtdatahash" xmlns:w16se="http://schemas.microsoft.com/office/word/2015/wordml/symex" mc:Ignorable="w14 w15 w16se w16cid w16 w16cex w16sdtdh w16du">
   <w:docDefaults>
     <w:rPrDefault>
       <w:rPr>

</xml_diff>

<commit_message>
Added notes of all types; revived the RECENT table; made frontmatter corrections everywhere, especially in tables.
</commit_message>
<xml_diff>
--- a/content/attachments/Book6E-FINAL.docx
+++ b/content/attachments/Book6E-FINAL.docx
@@ -1915,10 +1915,7 @@
     </w:p>
     <w:p>
       <w:r>
-        <w:t>X</w:t>
-      </w:r>
-      <w:r>
-        <w:t xml:space="preserve">18-Apr-2009d: To prove evolution, so-called science has completely </w:t>
+        <w:t xml:space="preserve">X18-Apr-2009d: To prove evolution, so-called science has completely </w:t>
       </w:r>
       <w:r>
         <w:t>skewered</w:t>
@@ -1929,40 +1926,22 @@
     </w:p>
     <w:p>
       <w:r>
-        <w:t>X</w:t>
-      </w:r>
-      <w:r>
-        <w:t xml:space="preserve">18-Apr-2009e: The idea of God introduces the </w:t>
-      </w:r>
-      <w:r>
-        <w:t>concept</w:t>
-      </w:r>
-      <w:r>
-        <w:t xml:space="preserve"> of accountability.</w:t>
-      </w:r>
-    </w:p>
-    <w:p>
-      <w:r>
-        <w:t>X</w:t>
-      </w:r>
-      <w:r>
-        <w:t>18-Apr-2009f: Without accountability, there is no foundation for human law or human hope.</w:t>
-      </w:r>
-    </w:p>
-    <w:p>
-      <w:r>
-        <w:t>X</w:t>
-      </w:r>
-      <w:r>
-        <w:t>18-Apr-2009g: Without accountability, man can call himself God (humanitarianism, evolution's twin sister).</w:t>
-      </w:r>
-    </w:p>
-    <w:p>
-      <w:r>
-        <w:t>X</w:t>
-      </w:r>
-      <w:r>
-        <w:t>18-Apr-2009h: That which is Ultimate cannot be Ultimate unless "it"</w:t>
+        <w:t>X18-Apr-2009e: The idea of God introduces the concept of accountability.</w:t>
+      </w:r>
+    </w:p>
+    <w:p>
+      <w:r>
+        <w:t>X18-Apr-2009f: Without accountability, there is no foundation for human law or human hope.</w:t>
+      </w:r>
+    </w:p>
+    <w:p>
+      <w:r>
+        <w:t>X18-Apr-2009g: Without accountability, man can call himself God (humanitarianism, evolution's twin sister).</w:t>
+      </w:r>
+    </w:p>
+    <w:p>
+      <w:r>
+        <w:t>X18-Apr-2009h: That which is Ultimate cannot be Ultimate unless "it"</w:t>
       </w:r>
       <w:r>
         <w:t xml:space="preserve"> (He)</w:t>
@@ -1973,27 +1952,18 @@
     </w:p>
     <w:p>
       <w:r>
-        <w:t>X</w:t>
-      </w:r>
-      <w:r>
-        <w:t>18-Apr-2009i: An impersonal god is not God at all; that is why the God of the Hebrews named Himself "I AM".</w:t>
-      </w:r>
-    </w:p>
-    <w:p>
-      <w:r>
-        <w:t>X</w:t>
-      </w:r>
-      <w:r>
-        <w:t>18-Apr-2009j: Self-awareness is the second most precious gift God has given us; the first is God-awareness.</w:t>
-      </w:r>
-    </w:p>
-    <w:p>
-      <w:r>
-        <w:lastRenderedPageBreak/>
-        <w:t>X</w:t>
-      </w:r>
-      <w:r>
-        <w:t>18-Apr-2009k: Self-awareness without God-awareness is just self-worship, from which comes humanitarianism and evolutionary theory.</w:t>
+        <w:t>X18-Apr-2009i: An impersonal god is not God at all; that is why the God of the Hebrews named Himself "I AM".</w:t>
+      </w:r>
+    </w:p>
+    <w:p>
+      <w:r>
+        <w:t>X18-Apr-2009j: Self-awareness is the second most precious gift God has given us; the first is God-awareness.</w:t>
+      </w:r>
+    </w:p>
+    <w:p>
+      <w:r>
+        <w:lastRenderedPageBreak/>
+        <w:t>X18-Apr-2009k: Self-awareness without God-awareness is just self-worship, from which comes humanitarianism and evolutionary theory.</w:t>
       </w:r>
     </w:p>
     <w:p>
@@ -2015,25 +1985,40 @@
     </w:p>
     <w:p>
       <w:r>
+        <w:t>X</w:t>
+      </w:r>
+      <w:r>
         <w:t>18-Apr-2009l: Evolution is a theory (not a law) for a reason.</w:t>
       </w:r>
     </w:p>
     <w:p>
       <w:r>
+        <w:t>X</w:t>
+      </w:r>
+      <w:r>
         <w:t>23-Apr-2009: There is no science without God.</w:t>
       </w:r>
     </w:p>
     <w:p>
       <w:r>
+        <w:t>X</w:t>
+      </w:r>
+      <w:r>
         <w:t>28-Apr-2009a: Creation Wonder: A point at the Sun's equator takes 25 days to rotate, while points 15° from the sun's north and south poles takes 34 days.</w:t>
       </w:r>
     </w:p>
     <w:p>
       <w:r>
+        <w:t>X</w:t>
+      </w:r>
+      <w:r>
         <w:t>28-Apr-2009b: Creation Wonder: Sun is moving at 600,000 miles per hour around the center of the galaxy, or 100,000 m.p.h. faster than past calculations.</w:t>
       </w:r>
     </w:p>
     <w:p>
+      <w:r>
+        <w:t>X</w:t>
+      </w:r>
       <w:r>
         <w:t>31-May-2009: Been told my tweets are a bit ambiguous, so here's a moment of clarity: God is running your life...whether you believe He exists or not.</w:t>
       </w:r>
@@ -3686,15 +3671,7 @@
     </w:p>
     <w:p>
       <w:r>
-        <w:t xml:space="preserve">09-Oct-2011a: A teacher challenges your identity and your </w:t>
-      </w:r>
-      <w:proofErr w:type="gramStart"/>
-      <w:r>
-        <w:t>knowledge,</w:t>
-      </w:r>
-      <w:proofErr w:type="gramEnd"/>
-      <w:r>
-        <w:t xml:space="preserve"> then helps you discover both so that you can stand strong under pressure.</w:t>
+        <w:t>09-Oct-2011a: A teacher challenges your identity and your knowledge, then helps you discover both so that you can stand strong under pressure.</w:t>
       </w:r>
     </w:p>
     <w:p>
@@ -4216,15 +4193,15 @@
     </w:p>
     <w:p>
       <w:r>
-        <w:t xml:space="preserve">14-Jan-2012: The simplest things are the most deep; the deepest things are the </w:t>
+        <w:t xml:space="preserve">14-Jan-2012: The simplest things are the </w:t>
       </w:r>
       <w:proofErr w:type="gramStart"/>
       <w:r>
-        <w:t>most simple</w:t>
+        <w:t>most deep</w:t>
       </w:r>
       <w:proofErr w:type="gramEnd"/>
       <w:r>
-        <w:t>.</w:t>
+        <w:t>; the deepest things are the most simple.</w:t>
       </w:r>
     </w:p>
     <w:p>

</xml_diff>

<commit_message>
testing alphabet folders to managed increased quantity of thought content.
</commit_message>
<xml_diff>
--- a/content/attachments/Book6E-FINAL.docx
+++ b/content/attachments/Book6E-FINAL.docx
@@ -1985,45 +1985,33 @@
     </w:p>
     <w:p>
       <w:r>
+        <w:t>X18-Apr-2009l: Evolution is a theory (not a law) for a reason.</w:t>
+      </w:r>
+    </w:p>
+    <w:p>
+      <w:r>
+        <w:t>X23-Apr-2009: There is no science without God.</w:t>
+      </w:r>
+    </w:p>
+    <w:p>
+      <w:r>
+        <w:t>X28-Apr-2009a: Creation Wonder: A point at the Sun's equator takes 25 days to rotate, while points 15° from the sun's north and south poles takes 34 days.</w:t>
+      </w:r>
+    </w:p>
+    <w:p>
+      <w:r>
+        <w:t>X28-Apr-2009b: Creation Wonder: Sun is moving at 600,000 miles per hour around the center of the galaxy, or 100,000 m.p.h. faster than past calculations.</w:t>
+      </w:r>
+    </w:p>
+    <w:p>
+      <w:r>
+        <w:t>X31-May-2009: Been told my tweets are a bit ambiguous, so here's a moment of clarity: God is running your life...whether you believe He exists or not.</w:t>
+      </w:r>
+    </w:p>
+    <w:p>
+      <w:r>
         <w:t>X</w:t>
       </w:r>
-      <w:r>
-        <w:t>18-Apr-2009l: Evolution is a theory (not a law) for a reason.</w:t>
-      </w:r>
-    </w:p>
-    <w:p>
-      <w:r>
-        <w:t>X</w:t>
-      </w:r>
-      <w:r>
-        <w:t>23-Apr-2009: There is no science without God.</w:t>
-      </w:r>
-    </w:p>
-    <w:p>
-      <w:r>
-        <w:t>X</w:t>
-      </w:r>
-      <w:r>
-        <w:t>28-Apr-2009a: Creation Wonder: A point at the Sun's equator takes 25 days to rotate, while points 15° from the sun's north and south poles takes 34 days.</w:t>
-      </w:r>
-    </w:p>
-    <w:p>
-      <w:r>
-        <w:t>X</w:t>
-      </w:r>
-      <w:r>
-        <w:t>28-Apr-2009b: Creation Wonder: Sun is moving at 600,000 miles per hour around the center of the galaxy, or 100,000 m.p.h. faster than past calculations.</w:t>
-      </w:r>
-    </w:p>
-    <w:p>
-      <w:r>
-        <w:t>X</w:t>
-      </w:r>
-      <w:r>
-        <w:t>31-May-2009: Been told my tweets are a bit ambiguous, so here's a moment of clarity: God is running your life...whether you believe He exists or not.</w:t>
-      </w:r>
-    </w:p>
-    <w:p>
       <w:r>
         <w:t xml:space="preserve">29-Jul-2009: Truth belongs to no one; It is </w:t>
       </w:r>
@@ -2039,6 +2027,9 @@
       </w:r>
     </w:p>
     <w:p>
+      <w:r>
+        <w:t>X</w:t>
+      </w:r>
       <w:r>
         <w:t>20-Aug-2009: When your back is against the wall, you don't have to look behind you.</w:t>
       </w:r>

</xml_diff>

<commit_message>
Alphabet folders, several new thoughts.
</commit_message>
<xml_diff>
--- a/content/attachments/Book6E-FINAL.docx
+++ b/content/attachments/Book6E-FINAL.docx
@@ -2036,15 +2036,24 @@
     </w:p>
     <w:p>
       <w:r>
+        <w:t>X</w:t>
+      </w:r>
+      <w:r>
         <w:t>23-Aug-2009: In the annals of spirituality EVERYTHING points to Jesus Christ.</w:t>
       </w:r>
     </w:p>
     <w:p>
       <w:r>
+        <w:t>X</w:t>
+      </w:r>
+      <w:r>
         <w:t>25-Aug-2009: I believe that God gave humanity 14,000 years of free will; so that when He takes it away, we won't miss it.</w:t>
       </w:r>
     </w:p>
     <w:p>
+      <w:r>
+        <w:t>X</w:t>
+      </w:r>
       <w:r>
         <w:t>26-Aug-2009a: Free Will is great...as long as you're making the choices God approves of.</w:t>
       </w:r>

</xml_diff>

<commit_message>
New passage, new thoughts, new topic.
</commit_message>
<xml_diff>
--- a/content/attachments/Book6E-FINAL.docx
+++ b/content/attachments/Book6E-FINAL.docx
@@ -2010,10 +2010,7 @@
     </w:p>
     <w:p>
       <w:r>
-        <w:t>X</w:t>
-      </w:r>
-      <w:r>
-        <w:t xml:space="preserve">29-Jul-2009: Truth belongs to no one; It is </w:t>
+        <w:t xml:space="preserve">X29-Jul-2009: Truth belongs to no one; It is </w:t>
       </w:r>
       <w:proofErr w:type="spellStart"/>
       <w:proofErr w:type="gramStart"/>
@@ -2028,39 +2025,30 @@
     </w:p>
     <w:p>
       <w:r>
+        <w:t>X20-Aug-2009: When your back is against the wall, you don't have to look behind you.</w:t>
+      </w:r>
+    </w:p>
+    <w:p>
+      <w:r>
+        <w:t>X23-Aug-2009: In the annals of spirituality EVERYTHING points to Jesus Christ.</w:t>
+      </w:r>
+    </w:p>
+    <w:p>
+      <w:r>
+        <w:t>X25-Aug-2009: I believe that God gave humanity 14,000 years of free will; so that when He takes it away, we won't miss it.</w:t>
+      </w:r>
+    </w:p>
+    <w:p>
+      <w:r>
+        <w:t>X26-Aug-2009a: Free Will is great...as long as you're making the choices God approves of.</w:t>
+      </w:r>
+    </w:p>
+    <w:p>
+      <w:r>
+        <w:lastRenderedPageBreak/>
         <w:t>X</w:t>
       </w:r>
       <w:r>
-        <w:t>20-Aug-2009: When your back is against the wall, you don't have to look behind you.</w:t>
-      </w:r>
-    </w:p>
-    <w:p>
-      <w:r>
-        <w:t>X</w:t>
-      </w:r>
-      <w:r>
-        <w:t>23-Aug-2009: In the annals of spirituality EVERYTHING points to Jesus Christ.</w:t>
-      </w:r>
-    </w:p>
-    <w:p>
-      <w:r>
-        <w:t>X</w:t>
-      </w:r>
-      <w:r>
-        <w:t>25-Aug-2009: I believe that God gave humanity 14,000 years of free will; so that when He takes it away, we won't miss it.</w:t>
-      </w:r>
-    </w:p>
-    <w:p>
-      <w:r>
-        <w:t>X</w:t>
-      </w:r>
-      <w:r>
-        <w:t>26-Aug-2009a: Free Will is great...as long as you're making the choices God approves of.</w:t>
-      </w:r>
-    </w:p>
-    <w:p>
-      <w:r>
-        <w:lastRenderedPageBreak/>
         <w:t>26-Aug-2009b: If Free Will puts you in Hell...what was the point???</w:t>
       </w:r>
     </w:p>

</xml_diff>

<commit_message>
Two new passages, one new quote, one new topic.
</commit_message>
<xml_diff>
--- a/content/attachments/Book6E-FINAL.docx
+++ b/content/attachments/Book6E-FINAL.docx
@@ -2046,21 +2046,18 @@
     <w:p>
       <w:r>
         <w:lastRenderedPageBreak/>
+        <w:t>X26-Aug-2009b: If Free Will puts you in Hell...what was the point???</w:t>
+      </w:r>
+    </w:p>
+    <w:p>
+      <w:r>
+        <w:t>X26-Aug-2009c: Everyone's an idiot about something!</w:t>
+      </w:r>
+    </w:p>
+    <w:p>
+      <w:r>
         <w:t>X</w:t>
       </w:r>
-      <w:r>
-        <w:t>26-Aug-2009b: If Free Will puts you in Hell...what was the point???</w:t>
-      </w:r>
-    </w:p>
-    <w:p>
-      <w:r>
-        <w:t>X</w:t>
-      </w:r>
-      <w:r>
-        <w:t>26-Aug-2009c: Everyone's an idiot about something!</w:t>
-      </w:r>
-    </w:p>
-    <w:p>
       <w:r>
         <w:t>02-Sep-2009a: Guilt is just another expression of the ego.</w:t>
       </w:r>

</xml_diff>

<commit_message>
Deleted two suspicious folders; Topics' Descriptions moved from front matter to topic body; one new topic (humor); one new Thought (PRIMAL SCREAM).
</commit_message>
<xml_diff>
--- a/content/attachments/Book6E-FINAL.docx
+++ b/content/attachments/Book6E-FINAL.docx
@@ -2056,13 +2056,13 @@
     </w:p>
     <w:p>
       <w:r>
+        <w:t>X02-Sep-2009a: Guilt is just another expression of the ego.</w:t>
+      </w:r>
+    </w:p>
+    <w:p>
+      <w:r>
         <w:t>X</w:t>
       </w:r>
-      <w:r>
-        <w:t>02-Sep-2009a: Guilt is just another expression of the ego.</w:t>
-      </w:r>
-    </w:p>
-    <w:p>
       <w:r>
         <w:t>02-Sep-2009b: I believe in the Primal Scream.</w:t>
       </w:r>

</xml_diff>

<commit_message>
Added more thoughts and four more topics.
</commit_message>
<xml_diff>
--- a/content/attachments/Book6E-FINAL.docx
+++ b/content/attachments/Book6E-FINAL.docx
@@ -2061,45 +2061,42 @@
     </w:p>
     <w:p>
       <w:r>
-        <w:t>X</w:t>
-      </w:r>
-      <w:r>
-        <w:t>02-Sep-2009b: I believe in the Primal Scream.</w:t>
-      </w:r>
-    </w:p>
-    <w:p>
-      <w:r>
-        <w:t>04-Sep-2009a: The Holy Spirit is God, and all men must be filled with Him.</w:t>
-      </w:r>
-    </w:p>
-    <w:p>
-      <w:r>
-        <w:t>04-Sep-2009b: Those I encounter in my everyday life are either victims or beneficiaries of my relationship with God.</w:t>
-      </w:r>
-    </w:p>
-    <w:p>
-      <w:r>
-        <w:t>05-Sep-2009: Happy Sabbath, Earth!</w:t>
-      </w:r>
-    </w:p>
-    <w:p>
-      <w:r>
-        <w:t>06-Sep-2009a: Is serving people's needs equivalent to serving their will?</w:t>
-      </w:r>
-    </w:p>
-    <w:p>
-      <w:r>
-        <w:t>06-Sep-2009b: The past couple of months have been very challenging...but it beats being dead (LOL)!</w:t>
-      </w:r>
-    </w:p>
-    <w:p>
-      <w:r>
-        <w:t>07-Sep-2009a: Only GOD could come up with the idea of using death to destroy death!!!</w:t>
-      </w:r>
-    </w:p>
-    <w:p>
-      <w:r>
-        <w:t xml:space="preserve">07-Sep-2009b: The Goal of Life is to Worship, Obey and Serve </w:t>
+        <w:t>X02-Sep-2009b: I believe in the Primal Scream.</w:t>
+      </w:r>
+    </w:p>
+    <w:p>
+      <w:r>
+        <w:t>X04-Sep-2009a: The Holy Spirit is God, and all men must be filled with Him.</w:t>
+      </w:r>
+    </w:p>
+    <w:p>
+      <w:r>
+        <w:t>X04-Sep-2009b: Those I encounter in my everyday life are either victims or beneficiaries of my relationship with God.</w:t>
+      </w:r>
+    </w:p>
+    <w:p>
+      <w:r>
+        <w:t>X05-Sep-2009: Happy Sabbath, Earth!</w:t>
+      </w:r>
+    </w:p>
+    <w:p>
+      <w:r>
+        <w:t>xxx06-Sep-2009a: Is serving people's needs equivalent to serving their will?</w:t>
+      </w:r>
+    </w:p>
+    <w:p>
+      <w:r>
+        <w:t>X06-Sep-2009b: The past couple of months have been very challenging...but it beats being dead (LOL)!</w:t>
+      </w:r>
+    </w:p>
+    <w:p>
+      <w:r>
+        <w:t>X07-Sep-2009a: Only GOD could come up with the idea of using death to destroy death!!!</w:t>
+      </w:r>
+    </w:p>
+    <w:p>
+      <w:r>
+        <w:t xml:space="preserve">X07-Sep-2009b: The Goal of Life is to Worship, Obey and Serve </w:t>
       </w:r>
       <w:proofErr w:type="gramStart"/>
       <w:r>
@@ -2112,12 +2109,12 @@
     </w:p>
     <w:p>
       <w:r>
-        <w:t>13-Sep-2009: GOD is my Home...and I am His!</w:t>
-      </w:r>
-    </w:p>
-    <w:p>
-      <w:r>
-        <w:t xml:space="preserve">15-Sep-2009: </w:t>
+        <w:t>X13-Sep-2009: GOD is my Home...and I am His!</w:t>
+      </w:r>
+    </w:p>
+    <w:p>
+      <w:r>
+        <w:t xml:space="preserve">xxx15-Sep-2009: </w:t>
       </w:r>
       <w:proofErr w:type="spellStart"/>
       <w:r>
@@ -2147,56 +2144,68 @@
     </w:p>
     <w:p>
       <w:r>
-        <w:t>19-Sep-2009: The Acts of the Apostles mentions thirty-two countries, fifty-four cities and nine islands without a factual or historical error.</w:t>
-      </w:r>
-    </w:p>
-    <w:p>
-      <w:r>
-        <w:t>23-Sep-2009: Maybe...just maybe...maybe monsters need love, too.</w:t>
-      </w:r>
-    </w:p>
-    <w:p>
-      <w:r>
-        <w:t>07-Oct-2009: God is Everything you want to be!</w:t>
-      </w:r>
-    </w:p>
-    <w:p>
-      <w:r>
-        <w:t>22-Oct-2009a: Failure is assured to the one who stops trying.</w:t>
-      </w:r>
-    </w:p>
-    <w:p>
-      <w:r>
-        <w:t>22-Oct-2009b: Failure is assured to the one who stops trying.</w:t>
-      </w:r>
-    </w:p>
-    <w:p>
-      <w:r>
-        <w:t>27-Oct-2009a: LOVE is being as tolerant of your flaws as I am of my own.</w:t>
-      </w:r>
-    </w:p>
-    <w:p>
-      <w:r>
-        <w:t>27-Oct-2009b: True Faith is believing in God enough to place His Revealed Will above my own.</w:t>
-      </w:r>
-    </w:p>
-    <w:p>
+        <w:t>X19-Sep-2009: The Acts of the Apostles mentions thirty-two countries, fifty-four cities and nine islands without a factual or historical error.</w:t>
+      </w:r>
+    </w:p>
+    <w:p>
+      <w:r>
+        <w:t>X23-Sep-2009: Maybe...just maybe...maybe monsters need love, too.</w:t>
+      </w:r>
+    </w:p>
+    <w:p>
+      <w:r>
+        <w:t>X07-Oct-2009: God is Everything you want to be!</w:t>
+      </w:r>
+    </w:p>
+    <w:p>
+      <w:r>
+        <w:t>X22-Oct-2009a: Failure is assured to the one who stops trying.</w:t>
+      </w:r>
+    </w:p>
+    <w:p>
+      <w:r>
+        <w:t>xxx22-Oct-2009b: Failure is assured to the one who stops trying.</w:t>
+      </w:r>
+    </w:p>
+    <w:p>
+      <w:r>
+        <w:t>X27-Oct-2009a: LOVE is being as tolerant of your flaws as I am of my own.</w:t>
+      </w:r>
+    </w:p>
+    <w:p>
+      <w:r>
+        <w:t>X27-Oct-2009b: True Faith is believing in God enough to place His Revealed Will above my own.</w:t>
+      </w:r>
+    </w:p>
+    <w:p>
+      <w:r>
+        <w:t>X</w:t>
+      </w:r>
       <w:r>
         <w:t>01-Nov-2009: God is not looking for hands...He's looking for gloves!</w:t>
       </w:r>
     </w:p>
     <w:p>
       <w:r>
+        <w:t>X</w:t>
+      </w:r>
+      <w:r>
         <w:t>03-Nov-2009: What drives you to give yourself to a cause bigger than you? LOVE.</w:t>
       </w:r>
     </w:p>
     <w:p>
       <w:r>
+        <w:t>X</w:t>
+      </w:r>
+      <w:r>
         <w:t>18-Nov-2009: For hundreds of years a FLAT EARTH existed in Europe because of IGNORANCE; it is the same with FREE WILL.</w:t>
       </w:r>
     </w:p>
     <w:p>
       <w:r>
+        <w:t>X</w:t>
+      </w:r>
+      <w:r>
         <w:t xml:space="preserve">19-Nov-2009: It was the supreme Act of Humility for God, </w:t>
       </w:r>
       <w:proofErr w:type="gramStart"/>
@@ -2211,6 +2220,9 @@
     <w:p>
       <w:r>
         <w:lastRenderedPageBreak/>
+        <w:t>X</w:t>
+      </w:r>
+      <w:r>
         <w:t>25-Nov-2009: Could you look at the Mona Lisa and then say that Leonardo did not exist? Such are the men who speak under the cloak of science.</w:t>
       </w:r>
     </w:p>

</xml_diff>

<commit_message>
New set of Thoughts from the original book.
</commit_message>
<xml_diff>
--- a/content/attachments/Book6E-FINAL.docx
+++ b/content/attachments/Book6E-FINAL.docx
@@ -2179,10 +2179,52 @@
     </w:p>
     <w:p>
       <w:r>
+        <w:t>X01-Nov-2009: God is not looking for hands...He's looking for gloves!</w:t>
+      </w:r>
+    </w:p>
+    <w:p>
+      <w:r>
+        <w:t>X03-Nov-2009: What drives you to give yourself to a cause bigger than you? LOVE.</w:t>
+      </w:r>
+    </w:p>
+    <w:p>
+      <w:r>
+        <w:t>X18-Nov-2009: For hundreds of years a FLAT EARTH existed in Europe because of IGNORANCE; it is the same with FREE WILL.</w:t>
+      </w:r>
+    </w:p>
+    <w:p>
+      <w:r>
+        <w:t xml:space="preserve">X19-Nov-2009: It was the supreme Act of Humility for God, </w:t>
+      </w:r>
+      <w:proofErr w:type="gramStart"/>
+      <w:r>
+        <w:t>Who</w:t>
+      </w:r>
+      <w:proofErr w:type="gramEnd"/>
+      <w:r>
+        <w:t xml:space="preserve"> doesn't need anything, to create everything!</w:t>
+      </w:r>
+    </w:p>
+    <w:p>
+      <w:r>
+        <w:lastRenderedPageBreak/>
+        <w:t>X25-Nov-2009: Could you look at the Mona Lisa and then say that Leonardo did not exist? Such are the men who speak under the cloak of science.</w:t>
+      </w:r>
+    </w:p>
+    <w:p>
+      <w:r>
+        <w:t>xxx</w:t>
+      </w:r>
+      <w:r>
+        <w:t>26-Nov-2009a: I give thanks to the God and Father of our Lord Jesus Christ for another year of MERCIES!!!</w:t>
+      </w:r>
+    </w:p>
+    <w:p>
+      <w:r>
         <w:t>X</w:t>
       </w:r>
       <w:r>
-        <w:t>01-Nov-2009: God is not looking for hands...He's looking for gloves!</w:t>
+        <w:t>26-Nov-2009b: When God dreams, it's called REALITY.</w:t>
       </w:r>
     </w:p>
     <w:p>
@@ -2190,7 +2232,7 @@
         <w:t>X</w:t>
       </w:r>
       <w:r>
-        <w:t>03-Nov-2009: What drives you to give yourself to a cause bigger than you? LOVE.</w:t>
+        <w:t>27-Nov-2009: ETERNAL LIFE: God's promise (covenant) to NEVER stop dreaming about you!</w:t>
       </w:r>
     </w:p>
     <w:p>
@@ -2198,7 +2240,15 @@
         <w:t>X</w:t>
       </w:r>
       <w:r>
-        <w:t>18-Nov-2009: For hundreds of years a FLAT EARTH existed in Europe because of IGNORANCE; it is the same with FREE WILL.</w:t>
+        <w:t xml:space="preserve">30-Nov-2009a: Spiritual Health: Doing what I know pleases God </w:t>
+      </w:r>
+      <w:proofErr w:type="gramStart"/>
+      <w:r>
+        <w:t>all of</w:t>
+      </w:r>
+      <w:proofErr w:type="gramEnd"/>
+      <w:r>
+        <w:t xml:space="preserve"> the time.</w:t>
       </w:r>
     </w:p>
     <w:p>
@@ -2206,85 +2256,79 @@
         <w:t>X</w:t>
       </w:r>
       <w:r>
-        <w:t xml:space="preserve">19-Nov-2009: It was the supreme Act of Humility for God, </w:t>
+        <w:t>30-Nov-2009b: The Truth is that God's Will is not important enough to any of us.</w:t>
+      </w:r>
+    </w:p>
+    <w:p>
+      <w:r>
+        <w:t>X</w:t>
+      </w:r>
+      <w:r>
+        <w:t>30-Nov-2009c: No one comes near to God who is not called by God to do so</w:t>
+      </w:r>
+      <w:r>
+        <w:t xml:space="preserve"> (John 6:44)</w:t>
+      </w:r>
+      <w:r>
+        <w:t>.</w:t>
+      </w:r>
+    </w:p>
+    <w:p>
+      <w:r>
+        <w:t>X</w:t>
+      </w:r>
+      <w:r>
+        <w:t xml:space="preserve">01-Dec-2009: The Challenge of life is not to do God's </w:t>
       </w:r>
       <w:proofErr w:type="gramStart"/>
       <w:r>
-        <w:t>Who</w:t>
+        <w:t>Will,</w:t>
       </w:r>
       <w:proofErr w:type="gramEnd"/>
       <w:r>
-        <w:t xml:space="preserve"> doesn't need anything, to create everything!</w:t>
-      </w:r>
-    </w:p>
-    <w:p>
-      <w:r>
-        <w:lastRenderedPageBreak/>
+        <w:t xml:space="preserve"> it is to do God's Will when your will is headed in another direction.</w:t>
+      </w:r>
+    </w:p>
+    <w:p>
+      <w:r>
         <w:t>X</w:t>
       </w:r>
       <w:r>
-        <w:t>25-Nov-2009: Could you look at the Mona Lisa and then say that Leonardo did not exist? Such are the men who speak under the cloak of science.</w:t>
-      </w:r>
-    </w:p>
-    <w:p>
-      <w:r>
-        <w:t>26-Nov-2009a: I give thanks to the God and Father of our Lord Jesus Christ for another year of MERCIES!!!</w:t>
-      </w:r>
-    </w:p>
-    <w:p>
-      <w:r>
-        <w:t>26-Nov-2009b: When God dreams, it's called REALITY.</w:t>
-      </w:r>
-    </w:p>
-    <w:p>
-      <w:r>
-        <w:t>27-Nov-2009: ETERNAL LIFE: God's promise (covenant) to NEVER stop dreaming about you!</w:t>
-      </w:r>
-    </w:p>
-    <w:p>
-      <w:r>
-        <w:t>30-Nov-2009a: Spiritual Health: Doing what I know pleases God all of the time.</w:t>
-      </w:r>
-    </w:p>
-    <w:p>
-      <w:r>
-        <w:t>30-Nov-2009b: The Truth is that God's Will is not important enough to any of us.</w:t>
-      </w:r>
-    </w:p>
-    <w:p>
-      <w:r>
-        <w:t>30-Nov-2009c: No one comes near to God who is not called by God to do so.</w:t>
-      </w:r>
-    </w:p>
-    <w:p>
-      <w:r>
-        <w:t xml:space="preserve">01-Dec-2009: The Challenge of life is not to do God's </w:t>
-      </w:r>
-      <w:proofErr w:type="gramStart"/>
-      <w:r>
-        <w:t>Will,</w:t>
-      </w:r>
-      <w:proofErr w:type="gramEnd"/>
-      <w:r>
-        <w:t xml:space="preserve"> it is to do God's Will when your will is headed in another direction.</w:t>
-      </w:r>
-    </w:p>
-    <w:p>
-      <w:r>
-        <w:t>03-Dec-2009: I was wrong about God. He's not any way near as vindictive, judgmental or self-righteous as I am.</w:t>
-      </w:r>
-    </w:p>
-    <w:p>
+        <w:t>03-Dec-2009: I was wrong about God</w:t>
+      </w:r>
+      <w:r>
+        <w:t>;</w:t>
+      </w:r>
+      <w:r>
+        <w:t xml:space="preserve"> He's not </w:t>
+      </w:r>
+      <w:r>
+        <w:t xml:space="preserve">in </w:t>
+      </w:r>
+      <w:r>
+        <w:t>any way near as vindictive, judgmental or self-righteous as I am.</w:t>
+      </w:r>
+    </w:p>
+    <w:p>
+      <w:r>
+        <w:t>X</w:t>
+      </w:r>
       <w:r>
         <w:t>05-Dec-2009: Whether by Righteousness or Wickedness, we all exist to glorify God!</w:t>
       </w:r>
     </w:p>
     <w:p>
       <w:r>
+        <w:t>X</w:t>
+      </w:r>
+      <w:r>
         <w:t>06-Dec-2009: He is the Architect of the Cosmos and the Seat of Absolute Power...and my Daddy!</w:t>
       </w:r>
     </w:p>
     <w:p>
+      <w:r>
+        <w:t>xxx</w:t>
+      </w:r>
       <w:r>
         <w:t>11-Dec-2009: God is GENEROUS.</w:t>
       </w:r>

</xml_diff>

<commit_message>
testing multi-lingual changes on Thoughts and Topics.
</commit_message>
<xml_diff>
--- a/content/attachments/Book6E-FINAL.docx
+++ b/content/attachments/Book6E-FINAL.docx
@@ -2213,34 +2213,22 @@
     </w:p>
     <w:p>
       <w:r>
-        <w:t>xxx</w:t>
-      </w:r>
-      <w:r>
-        <w:t>26-Nov-2009a: I give thanks to the God and Father of our Lord Jesus Christ for another year of MERCIES!!!</w:t>
-      </w:r>
-    </w:p>
-    <w:p>
-      <w:r>
-        <w:t>X</w:t>
-      </w:r>
-      <w:r>
-        <w:t>26-Nov-2009b: When God dreams, it's called REALITY.</w:t>
-      </w:r>
-    </w:p>
-    <w:p>
-      <w:r>
-        <w:t>X</w:t>
-      </w:r>
-      <w:r>
-        <w:t>27-Nov-2009: ETERNAL LIFE: God's promise (covenant) to NEVER stop dreaming about you!</w:t>
-      </w:r>
-    </w:p>
-    <w:p>
-      <w:r>
-        <w:t>X</w:t>
-      </w:r>
-      <w:r>
-        <w:t xml:space="preserve">30-Nov-2009a: Spiritual Health: Doing what I know pleases God </w:t>
+        <w:t>xxx26-Nov-2009a: I give thanks to the God and Father of our Lord Jesus Christ for another year of MERCIES!!!</w:t>
+      </w:r>
+    </w:p>
+    <w:p>
+      <w:r>
+        <w:t>X26-Nov-2009b: When God dreams, it's called REALITY.</w:t>
+      </w:r>
+    </w:p>
+    <w:p>
+      <w:r>
+        <w:t>X27-Nov-2009: ETERNAL LIFE: God's promise (covenant) to NEVER stop dreaming about you!</w:t>
+      </w:r>
+    </w:p>
+    <w:p>
+      <w:r>
+        <w:t xml:space="preserve">X30-Nov-2009a: Spiritual Health: Doing what I know pleases God </w:t>
       </w:r>
       <w:proofErr w:type="gramStart"/>
       <w:r>
@@ -2253,18 +2241,12 @@
     </w:p>
     <w:p>
       <w:r>
-        <w:t>X</w:t>
-      </w:r>
-      <w:r>
-        <w:t>30-Nov-2009b: The Truth is that God's Will is not important enough to any of us.</w:t>
-      </w:r>
-    </w:p>
-    <w:p>
-      <w:r>
-        <w:t>X</w:t>
-      </w:r>
-      <w:r>
-        <w:t>30-Nov-2009c: No one comes near to God who is not called by God to do so</w:t>
+        <w:t>X30-Nov-2009b: The Truth is that God's Will is not important enough to any of us.</w:t>
+      </w:r>
+    </w:p>
+    <w:p>
+      <w:r>
+        <w:t>X30-Nov-2009c: No one comes near to God who is not called by God to do so</w:t>
       </w:r>
       <w:r>
         <w:t xml:space="preserve"> (John 6:44)</w:t>
@@ -2275,10 +2257,7 @@
     </w:p>
     <w:p>
       <w:r>
-        <w:t>X</w:t>
-      </w:r>
-      <w:r>
-        <w:t xml:space="preserve">01-Dec-2009: The Challenge of life is not to do God's </w:t>
+        <w:t xml:space="preserve">X01-Dec-2009: The Challenge of life is not to do God's </w:t>
       </w:r>
       <w:proofErr w:type="gramStart"/>
       <w:r>
@@ -2291,46 +2270,22 @@
     </w:p>
     <w:p>
       <w:r>
-        <w:t>X</w:t>
-      </w:r>
-      <w:r>
-        <w:t>03-Dec-2009: I was wrong about God</w:t>
-      </w:r>
-      <w:r>
-        <w:t>;</w:t>
-      </w:r>
-      <w:r>
-        <w:t xml:space="preserve"> He's not </w:t>
-      </w:r>
-      <w:r>
-        <w:t xml:space="preserve">in </w:t>
-      </w:r>
-      <w:r>
-        <w:t>any way near as vindictive, judgmental or self-righteous as I am.</w:t>
-      </w:r>
-    </w:p>
-    <w:p>
-      <w:r>
-        <w:t>X</w:t>
-      </w:r>
-      <w:r>
-        <w:t>05-Dec-2009: Whether by Righteousness or Wickedness, we all exist to glorify God!</w:t>
-      </w:r>
-    </w:p>
-    <w:p>
-      <w:r>
-        <w:t>X</w:t>
-      </w:r>
-      <w:r>
-        <w:t>06-Dec-2009: He is the Architect of the Cosmos and the Seat of Absolute Power...and my Daddy!</w:t>
-      </w:r>
-    </w:p>
-    <w:p>
-      <w:r>
-        <w:t>xxx</w:t>
-      </w:r>
-      <w:r>
-        <w:t>11-Dec-2009: God is GENEROUS.</w:t>
+        <w:t>X03-Dec-2009: I was wrong about God; He's not in any way near as vindictive, judgmental or self-righteous as I am.</w:t>
+      </w:r>
+    </w:p>
+    <w:p>
+      <w:r>
+        <w:t>X05-Dec-2009: Whether by Righteousness or Wickedness, we all exist to glorify God!</w:t>
+      </w:r>
+    </w:p>
+    <w:p>
+      <w:r>
+        <w:t>X06-Dec-2009: He is the Architect of the Cosmos and the Seat of Absolute Power...and my Daddy!</w:t>
+      </w:r>
+    </w:p>
+    <w:p>
+      <w:r>
+        <w:t>xxx11-Dec-2009: God is GENEROUS.</w:t>
       </w:r>
     </w:p>
     <w:p>
@@ -2352,6 +2307,9 @@
     </w:p>
     <w:p>
       <w:r>
+        <w:t>X</w:t>
+      </w:r>
+      <w:r>
         <w:t>17-Dec-2009a: How can a fish say there is no water? Yet men say there is no God!</w:t>
       </w:r>
     </w:p>
@@ -3910,15 +3868,7 @@
     </w:p>
     <w:p>
       <w:r>
-        <w:t xml:space="preserve">26-Oct-2011a: To God complexity itself does not </w:t>
-      </w:r>
-      <w:proofErr w:type="gramStart"/>
-      <w:r>
-        <w:t>exists</w:t>
-      </w:r>
-      <w:proofErr w:type="gramEnd"/>
-      <w:r>
-        <w:t>...everything is simple to God.</w:t>
+        <w:t>26-Oct-2011a: To God complexity itself does not exists...everything is simple to God.</w:t>
       </w:r>
     </w:p>
     <w:p>
@@ -4237,15 +4187,15 @@
     </w:p>
     <w:p>
       <w:r>
-        <w:t xml:space="preserve">14-Jan-2012: The simplest things are the </w:t>
+        <w:t xml:space="preserve">14-Jan-2012: The simplest things are the most deep; the deepest things are the </w:t>
       </w:r>
       <w:proofErr w:type="gramStart"/>
       <w:r>
-        <w:t>most deep</w:t>
+        <w:t>most simple</w:t>
       </w:r>
       <w:proofErr w:type="gramEnd"/>
       <w:r>
-        <w:t>; the deepest things are the most simple.</w:t>
+        <w:t>.</w:t>
       </w:r>
     </w:p>
     <w:p>

</xml_diff>

<commit_message>
installed DB Folder plogin; created changelog on home page; reducked no of aliases to one; moved alias to bottom of entry page; completed original Book of Tweets thru Chapter 5; spelling correctiions; added missing entries to topics; fixed duplicate file names.
</commit_message>
<xml_diff>
--- a/content/attachments/Book6E-FINAL.docx
+++ b/content/attachments/Book6E-FINAL.docx
@@ -2096,15 +2096,7 @@
     </w:p>
     <w:p>
       <w:r>
-        <w:t xml:space="preserve">X07-Sep-2009b: The Goal of Life is to Worship, Obey and Serve </w:t>
-      </w:r>
-      <w:proofErr w:type="gramStart"/>
-      <w:r>
-        <w:t>The</w:t>
-      </w:r>
-      <w:proofErr w:type="gramEnd"/>
-      <w:r>
-        <w:t xml:space="preserve"> Godhead.</w:t>
+        <w:t>X07-Sep-2009b: The Goal of Life is to Worship, Obey and Serve The Godhead.</w:t>
       </w:r>
     </w:p>
     <w:p>
@@ -2194,15 +2186,7 @@
     </w:p>
     <w:p>
       <w:r>
-        <w:t xml:space="preserve">X19-Nov-2009: It was the supreme Act of Humility for God, </w:t>
-      </w:r>
-      <w:proofErr w:type="gramStart"/>
-      <w:r>
-        <w:t>Who</w:t>
-      </w:r>
-      <w:proofErr w:type="gramEnd"/>
-      <w:r>
-        <w:t xml:space="preserve"> doesn't need anything, to create everything!</w:t>
+        <w:t>X19-Nov-2009: It was the supreme Act of Humility for God, Who doesn't need anything, to create everything!</w:t>
       </w:r>
     </w:p>
     <w:p>
@@ -2228,15 +2212,7 @@
     </w:p>
     <w:p>
       <w:r>
-        <w:t xml:space="preserve">X30-Nov-2009a: Spiritual Health: Doing what I know pleases God </w:t>
-      </w:r>
-      <w:proofErr w:type="gramStart"/>
-      <w:r>
-        <w:t>all of</w:t>
-      </w:r>
-      <w:proofErr w:type="gramEnd"/>
-      <w:r>
-        <w:t xml:space="preserve"> the time.</w:t>
+        <w:t>X30-Nov-2009a: Spiritual Health: Doing what I know pleases God all of the time.</w:t>
       </w:r>
     </w:p>
     <w:p>
@@ -2257,15 +2233,7 @@
     </w:p>
     <w:p>
       <w:r>
-        <w:t xml:space="preserve">X01-Dec-2009: The Challenge of life is not to do God's </w:t>
-      </w:r>
-      <w:proofErr w:type="gramStart"/>
-      <w:r>
-        <w:t>Will,</w:t>
-      </w:r>
-      <w:proofErr w:type="gramEnd"/>
-      <w:r>
-        <w:t xml:space="preserve"> it is to do God's Will when your will is headed in another direction.</w:t>
+        <w:t>X01-Dec-2009: The Challenge of life is not to do God's Will, it is to do God's Will when your will is headed in another direction.</w:t>
       </w:r>
     </w:p>
     <w:p>
@@ -2307,44 +2275,62 @@
     </w:p>
     <w:p>
       <w:r>
+        <w:t>X17-Dec-2009a: How can a fish say there is no water? Yet men say there is no God!</w:t>
+      </w:r>
+    </w:p>
+    <w:p>
+      <w:r>
         <w:t>X</w:t>
       </w:r>
       <w:r>
-        <w:t>17-Dec-2009a: How can a fish say there is no water? Yet men say there is no God!</w:t>
-      </w:r>
-    </w:p>
-    <w:p>
-      <w:r>
         <w:t>17-Dec-2009b: The Most Beautiful Person on Earth is NO MATCH for the Ugliest Person in Heaven.</w:t>
       </w:r>
     </w:p>
     <w:p>
       <w:r>
+        <w:t>X</w:t>
+      </w:r>
+      <w:r>
         <w:t>22-Dec-2009: Do you think that you know how to think?</w:t>
       </w:r>
     </w:p>
     <w:p>
       <w:r>
+        <w:t>X</w:t>
+      </w:r>
+      <w:r>
         <w:t>17-Jan-2010: Black Americans should be EXEMPT from taxation--there...I said it.</w:t>
       </w:r>
     </w:p>
     <w:p>
       <w:r>
+        <w:t>X</w:t>
+      </w:r>
+      <w:r>
         <w:t>26-Jan-2010: God is behind everything.</w:t>
       </w:r>
     </w:p>
     <w:p>
       <w:r>
+        <w:t>X</w:t>
+      </w:r>
+      <w:r>
         <w:t>01-Feb-2010: Poll: As a believer, what would you do if you discovered that your church and God disagreed with each other?</w:t>
       </w:r>
     </w:p>
     <w:p>
       <w:r>
+        <w:t>xxx</w:t>
+      </w:r>
+      <w:r>
         <w:t>10-Feb-2010: Earthquake?! In Chicago??? Here comes Jesus!</w:t>
       </w:r>
     </w:p>
     <w:p>
       <w:r>
+        <w:t>X</w:t>
+      </w:r>
+      <w:r>
         <w:t xml:space="preserve">18-Feb-2010a: 1st rule of Twitter: you do not talk about </w:t>
       </w:r>
       <w:proofErr w:type="spellStart"/>
@@ -2358,42 +2344,66 @@
     </w:p>
     <w:p>
       <w:r>
+        <w:t>X</w:t>
+      </w:r>
+      <w:r>
         <w:t>18-Feb-2010b: The United States tax code was written by The Devil! His paw prints are all over it.</w:t>
       </w:r>
     </w:p>
     <w:p>
       <w:r>
+        <w:t>xxx</w:t>
+      </w:r>
+      <w:r>
         <w:t>24-Feb-2010: People who don't talk about what's important wind up arguing about what's not.</w:t>
       </w:r>
     </w:p>
     <w:p>
       <w:r>
+        <w:t>xxx</w:t>
+      </w:r>
+      <w:r>
         <w:t>25-Feb-2010: There are at least 2 kinds of Faith.</w:t>
       </w:r>
     </w:p>
     <w:p>
       <w:r>
+        <w:t>xxx</w:t>
+      </w:r>
+      <w:r>
         <w:t>25-Feb-2010: There is the Stand-Still-and-Let-Satan-Take-His-Best-Shot kind of Faith.</w:t>
       </w:r>
     </w:p>
     <w:p>
       <w:r>
+        <w:lastRenderedPageBreak/>
+        <w:t>xxx</w:t>
+      </w:r>
+      <w:r>
         <w:t>25-Feb-2010: There is the Knock-Down-the-Gates-of-Hell-and-Set-Free-All-Prisoners kind of Faith.</w:t>
       </w:r>
     </w:p>
     <w:p>
       <w:r>
-        <w:lastRenderedPageBreak/>
+        <w:t>xxx</w:t>
+      </w:r>
+      <w:r>
         <w:t>25-Feb-2010: There is a time and place for either kind of Faith...the wisdom lies in knowing which is which.</w:t>
       </w:r>
     </w:p>
     <w:p>
       <w:r>
+        <w:t>X</w:t>
+      </w:r>
+      <w:r>
         <w:t>28-Feb-2010: If you can't say 'No.' to Self, you can't say 'Yes.' to God.</w:t>
       </w:r>
     </w:p>
     <w:p>
       <w:r>
+        <w:t>X</w:t>
+      </w:r>
+      <w:r>
         <w:t>28-Feb-2010: God is HOLY. Which means that God is WORTH MORE than you or I.</w:t>
       </w:r>
       <w:proofErr w:type="gramStart"/>
@@ -2407,6 +2417,9 @@
     </w:p>
     <w:p>
       <w:r>
+        <w:t>X</w:t>
+      </w:r>
+      <w:r>
         <w:t xml:space="preserve">01-Mar-2010: The flesh is NEVER satisfied. </w:t>
       </w:r>
       <w:proofErr w:type="gramStart"/>
@@ -2420,32 +2433,62 @@
     </w:p>
     <w:p>
       <w:r>
+        <w:t>X</w:t>
+      </w:r>
+      <w:r>
         <w:t>01-Mar-2010: Only the Holy Spirit of Christ can truly quiet the flesh, providing fertile ground for discipline, self-control, and love towards others.</w:t>
       </w:r>
     </w:p>
     <w:p>
       <w:r>
+        <w:t>xxx</w:t>
+      </w:r>
+      <w:r>
         <w:t>02-Mar-2010: Now's the time to kiss Christ's Ass...especially if you're expecting Him to save yours from The Judgment!</w:t>
       </w:r>
     </w:p>
     <w:p>
       <w:r>
-        <w:t>04-Mar-2010: Feeling is the reaction of the spirit to circumstance. Feeling is not Truth. Just because you feel angry it doesn't mean you should be.</w:t>
-      </w:r>
-    </w:p>
-    <w:p>
+        <w:t>C</w:t>
+      </w:r>
+    </w:p>
+    <w:p>
+      <w:r>
+        <w:t>X</w:t>
+      </w:r>
       <w:r>
         <w:t>11-Mar-2010a: What attracts us to the forbidden? It's forbidden!</w:t>
       </w:r>
     </w:p>
     <w:p>
       <w:r>
-        <w:t>11-Mar-2010b: God loves...but He never spoils.</w:t>
-      </w:r>
-    </w:p>
-    <w:p>
-      <w:r>
-        <w:t>17-Mar-2010: Every human that has ever lived will soon face either the Greatest Horror (God's Wrath) or the Greatest Pleasure (God's Mercy).</w:t>
+        <w:t>X</w:t>
+      </w:r>
+      <w:r>
+        <w:t>11-Mar-2010b: God loves...</w:t>
+      </w:r>
+      <w:r>
+        <w:t>yet</w:t>
+      </w:r>
+      <w:r>
+        <w:t xml:space="preserve"> He never spoils.</w:t>
+      </w:r>
+    </w:p>
+    <w:p>
+      <w:r>
+        <w:t xml:space="preserve">17-Mar-2010: Every human that has ever lived will soon face either the Greatest </w:t>
+      </w:r>
+      <w:r>
+        <w:t>Terror</w:t>
+      </w:r>
+      <w:r>
+        <w:t xml:space="preserve"> (God's Wrath) or the Greatest Pleasure (God's </w:t>
+      </w:r>
+      <w:r>
+        <w:t>Grace</w:t>
+      </w:r>
+      <w:r>
+        <w:t>).</w:t>
       </w:r>
     </w:p>
     <w:p>

</xml_diff>